<commit_message>
Updated answer for question 1-part 3
</commit_message>
<xml_diff>
--- a/Assignments/Assignment 4 answers.docx
+++ b/Assignments/Assignment 4 answers.docx
@@ -34,21 +34,41 @@
           <w:sz w:val="34"/>
           <w:szCs w:val="26"/>
         </w:rPr>
-        <w:t xml:space="preserve"> (Univariate stats)</w:t>
-      </w:r>
-    </w:p>
-    <w:p>
-      <w:pPr>
-        <w:pStyle w:val="Default"/>
-        <w:rPr>
-          <w:sz w:val="31"/>
-          <w:szCs w:val="23"/>
-        </w:rPr>
-      </w:pPr>
+        <w:t xml:space="preserve"> (</w:t>
+      </w:r>
+      <w:proofErr w:type="spellStart"/>
       <w:r>
         <w:rPr>
           <w:b/>
           <w:bCs/>
+          <w:sz w:val="34"/>
+          <w:szCs w:val="26"/>
+        </w:rPr>
+        <w:t>Univariate</w:t>
+      </w:r>
+      <w:proofErr w:type="spellEnd"/>
+      <w:r>
+        <w:rPr>
+          <w:b/>
+          <w:bCs/>
+          <w:sz w:val="34"/>
+          <w:szCs w:val="26"/>
+        </w:rPr>
+        <w:t xml:space="preserve"> stats)</w:t>
+      </w:r>
+    </w:p>
+    <w:p>
+      <w:pPr>
+        <w:pStyle w:val="Default"/>
+        <w:rPr>
+          <w:sz w:val="31"/>
+          <w:szCs w:val="23"/>
+        </w:rPr>
+      </w:pPr>
+      <w:r>
+        <w:rPr>
+          <w:b/>
+          <w:bCs/>
           <w:sz w:val="31"/>
           <w:szCs w:val="23"/>
         </w:rPr>
@@ -92,7 +112,25 @@
           <w:sz w:val="31"/>
           <w:szCs w:val="23"/>
         </w:rPr>
-        <w:t>[Ans:]</w:t>
+        <w:t>[</w:t>
+      </w:r>
+      <w:proofErr w:type="spellStart"/>
+      <w:r>
+        <w:rPr>
+          <w:b/>
+          <w:sz w:val="31"/>
+          <w:szCs w:val="23"/>
+        </w:rPr>
+        <w:t>Ans</w:t>
+      </w:r>
+      <w:proofErr w:type="spellEnd"/>
+      <w:r>
+        <w:rPr>
+          <w:b/>
+          <w:sz w:val="31"/>
+          <w:szCs w:val="23"/>
+        </w:rPr>
+        <w:t>:]</w:t>
       </w:r>
       <w:r>
         <w:rPr>
@@ -141,7 +179,25 @@
           <w:sz w:val="31"/>
           <w:szCs w:val="23"/>
         </w:rPr>
-        <w:t>[Ans:]</w:t>
+        <w:t>[</w:t>
+      </w:r>
+      <w:proofErr w:type="spellStart"/>
+      <w:r>
+        <w:rPr>
+          <w:b/>
+          <w:sz w:val="31"/>
+          <w:szCs w:val="23"/>
+        </w:rPr>
+        <w:t>Ans</w:t>
+      </w:r>
+      <w:proofErr w:type="spellEnd"/>
+      <w:r>
+        <w:rPr>
+          <w:b/>
+          <w:sz w:val="31"/>
+          <w:szCs w:val="23"/>
+        </w:rPr>
+        <w:t>:]</w:t>
       </w:r>
       <w:r>
         <w:rPr>
@@ -245,7 +301,25 @@
           <w:sz w:val="31"/>
           <w:szCs w:val="23"/>
         </w:rPr>
-        <w:t>[Ans:]</w:t>
+        <w:t>[</w:t>
+      </w:r>
+      <w:proofErr w:type="spellStart"/>
+      <w:r>
+        <w:rPr>
+          <w:b/>
+          <w:sz w:val="31"/>
+          <w:szCs w:val="23"/>
+        </w:rPr>
+        <w:t>Ans</w:t>
+      </w:r>
+      <w:proofErr w:type="spellEnd"/>
+      <w:r>
+        <w:rPr>
+          <w:b/>
+          <w:sz w:val="31"/>
+          <w:szCs w:val="23"/>
+        </w:rPr>
+        <w:t>:]</w:t>
       </w:r>
       <w:r>
         <w:rPr>
@@ -254,13 +328,298 @@
         </w:rPr>
         <w:t xml:space="preserve"> </w:t>
       </w:r>
-      <w:r>
-        <w:rPr>
-          <w:sz w:val="31"/>
-          <w:szCs w:val="23"/>
-        </w:rPr>
+    </w:p>
+    <w:p>
+      <w:pPr>
+        <w:pStyle w:val="Default"/>
+        <w:rPr>
+          <w:sz w:val="31"/>
+          <w:szCs w:val="23"/>
+        </w:rPr>
+      </w:pPr>
+      <w:proofErr w:type="spellStart"/>
+      <w:proofErr w:type="gramStart"/>
+      <w:r>
+        <w:rPr>
+          <w:sz w:val="31"/>
+          <w:szCs w:val="23"/>
+        </w:rPr>
+        <w:t>sd</w:t>
+      </w:r>
+      <w:proofErr w:type="spellEnd"/>
+      <w:r>
+        <w:rPr>
+          <w:sz w:val="31"/>
+          <w:szCs w:val="23"/>
+        </w:rPr>
+        <w:t>(</w:t>
+      </w:r>
+      <w:proofErr w:type="gramEnd"/>
+      <w:r>
+        <w:rPr>
+          <w:sz w:val="31"/>
+          <w:szCs w:val="23"/>
+        </w:rPr>
+        <w:t>c(20,20,20,20,2</w:t>
+      </w:r>
+      <w:r>
+        <w:rPr>
+          <w:sz w:val="31"/>
+          <w:szCs w:val="23"/>
+        </w:rPr>
+        <w:t>0))</w:t>
+      </w:r>
+      <w:r>
+        <w:rPr>
+          <w:sz w:val="31"/>
+          <w:szCs w:val="23"/>
+        </w:rPr>
+        <w:t xml:space="preserve"> </w:t>
+      </w:r>
+      <w:r>
+        <w:rPr>
+          <w:i/>
+          <w:color w:val="AEAAAA" w:themeColor="background2" w:themeShade="BF"/>
+          <w:sz w:val="31"/>
+          <w:szCs w:val="23"/>
+        </w:rPr>
+        <w:t># Standard deviation of A</w:t>
+      </w:r>
+      <w:r>
+        <w:rPr>
+          <w:i/>
+          <w:color w:val="AEAAAA" w:themeColor="background2" w:themeShade="BF"/>
+          <w:sz w:val="31"/>
+          <w:szCs w:val="23"/>
+        </w:rPr>
+        <w:t xml:space="preserve"> = </w:t>
+      </w:r>
+      <w:r>
+        <w:rPr>
+          <w:i/>
+          <w:color w:val="AEAAAA" w:themeColor="background2" w:themeShade="BF"/>
+          <w:sz w:val="31"/>
+          <w:szCs w:val="23"/>
+        </w:rPr>
+        <w:t>0</w:t>
+      </w:r>
+    </w:p>
+    <w:p>
+      <w:pPr>
+        <w:pStyle w:val="Default"/>
+        <w:rPr>
+          <w:sz w:val="31"/>
+          <w:szCs w:val="23"/>
+        </w:rPr>
+      </w:pPr>
+      <w:proofErr w:type="spellStart"/>
+      <w:proofErr w:type="gramStart"/>
+      <w:r>
+        <w:rPr>
+          <w:sz w:val="31"/>
+          <w:szCs w:val="23"/>
+        </w:rPr>
+        <w:t>sd</w:t>
+      </w:r>
+      <w:proofErr w:type="spellEnd"/>
+      <w:r>
+        <w:rPr>
+          <w:sz w:val="31"/>
+          <w:szCs w:val="23"/>
+        </w:rPr>
+        <w:t>(</w:t>
+      </w:r>
+      <w:proofErr w:type="gramEnd"/>
+      <w:r>
+        <w:rPr>
+          <w:sz w:val="31"/>
+          <w:szCs w:val="23"/>
+        </w:rPr>
+        <w:t>c(10,20,40,20,10))</w:t>
+      </w:r>
+      <w:r>
+        <w:rPr>
+          <w:sz w:val="31"/>
+          <w:szCs w:val="23"/>
+        </w:rPr>
+        <w:t xml:space="preserve"> </w:t>
+      </w:r>
+      <w:r>
+        <w:rPr>
+          <w:i/>
+          <w:color w:val="AEAAAA" w:themeColor="background2" w:themeShade="BF"/>
+          <w:sz w:val="31"/>
+          <w:szCs w:val="23"/>
+        </w:rPr>
+        <w:t># Standard deviation of B = 12.24745</w:t>
+      </w:r>
+    </w:p>
+    <w:p>
+      <w:pPr>
+        <w:pStyle w:val="Default"/>
+        <w:rPr>
+          <w:sz w:val="31"/>
+          <w:szCs w:val="23"/>
+        </w:rPr>
+      </w:pPr>
+      <w:proofErr w:type="spellStart"/>
+      <w:proofErr w:type="gramStart"/>
+      <w:r>
+        <w:rPr>
+          <w:sz w:val="31"/>
+          <w:szCs w:val="23"/>
+        </w:rPr>
+        <w:t>sd</w:t>
+      </w:r>
+      <w:proofErr w:type="spellEnd"/>
+      <w:r>
+        <w:rPr>
+          <w:sz w:val="31"/>
+          <w:szCs w:val="23"/>
+        </w:rPr>
+        <w:t>(</w:t>
+      </w:r>
+      <w:proofErr w:type="gramEnd"/>
+      <w:r>
+        <w:rPr>
+          <w:sz w:val="31"/>
+          <w:szCs w:val="23"/>
+        </w:rPr>
+        <w:t>c(5,25,40,25,5))</w:t>
+      </w:r>
+      <w:r>
+        <w:rPr>
+          <w:sz w:val="31"/>
+          <w:szCs w:val="23"/>
+        </w:rPr>
+        <w:t xml:space="preserve"> </w:t>
+      </w:r>
+      <w:r>
+        <w:rPr>
+          <w:i/>
+          <w:color w:val="AEAAAA" w:themeColor="background2" w:themeShade="BF"/>
+          <w:sz w:val="31"/>
+          <w:szCs w:val="23"/>
+        </w:rPr>
+        <w:t># Standard deviation of C</w:t>
+      </w:r>
+      <w:r>
+        <w:rPr>
+          <w:i/>
+          <w:color w:val="AEAAAA" w:themeColor="background2" w:themeShade="BF"/>
+          <w:sz w:val="31"/>
+          <w:szCs w:val="23"/>
+        </w:rPr>
+        <w:t xml:space="preserve"> = </w:t>
+      </w:r>
+      <w:r>
+        <w:rPr>
+          <w:i/>
+          <w:color w:val="AEAAAA" w:themeColor="background2" w:themeShade="BF"/>
+          <w:sz w:val="31"/>
+          <w:szCs w:val="23"/>
+        </w:rPr>
+        <w:t>1</w:t>
+      </w:r>
+      <w:r>
+        <w:rPr>
+          <w:i/>
+          <w:color w:val="AEAAAA" w:themeColor="background2" w:themeShade="BF"/>
+          <w:sz w:val="31"/>
+          <w:szCs w:val="23"/>
+        </w:rPr>
+        <w:t>5</w:t>
+      </w:r>
+    </w:p>
+    <w:p>
+      <w:pPr>
+        <w:pStyle w:val="Default"/>
+        <w:rPr>
+          <w:i/>
+          <w:color w:val="AEAAAA" w:themeColor="background2" w:themeShade="BF"/>
+          <w:sz w:val="31"/>
+          <w:szCs w:val="23"/>
+        </w:rPr>
+      </w:pPr>
+      <w:proofErr w:type="spellStart"/>
+      <w:proofErr w:type="gramStart"/>
+      <w:r>
+        <w:rPr>
+          <w:sz w:val="31"/>
+          <w:szCs w:val="23"/>
+        </w:rPr>
+        <w:t>sd</w:t>
+      </w:r>
+      <w:proofErr w:type="spellEnd"/>
+      <w:r>
+        <w:rPr>
+          <w:sz w:val="31"/>
+          <w:szCs w:val="23"/>
+        </w:rPr>
+        <w:t>(</w:t>
+      </w:r>
+      <w:proofErr w:type="gramEnd"/>
+      <w:r>
+        <w:rPr>
+          <w:sz w:val="31"/>
+          <w:szCs w:val="23"/>
+        </w:rPr>
+        <w:t>c(30,15,10,15,30))</w:t>
+      </w:r>
+      <w:r>
+        <w:rPr>
+          <w:sz w:val="31"/>
+          <w:szCs w:val="23"/>
+        </w:rPr>
+        <w:t xml:space="preserve"> </w:t>
+      </w:r>
+      <w:r>
+        <w:rPr>
+          <w:i/>
+          <w:color w:val="AEAAAA" w:themeColor="background2" w:themeShade="BF"/>
+          <w:sz w:val="31"/>
+          <w:szCs w:val="23"/>
+        </w:rPr>
+        <w:t># Standard deviation of D</w:t>
+      </w:r>
+      <w:r>
+        <w:rPr>
+          <w:i/>
+          <w:color w:val="AEAAAA" w:themeColor="background2" w:themeShade="BF"/>
+          <w:sz w:val="31"/>
+          <w:szCs w:val="23"/>
+        </w:rPr>
+        <w:t xml:space="preserve"> = </w:t>
+      </w:r>
+      <w:r>
+        <w:rPr>
+          <w:i/>
+          <w:color w:val="AEAAAA" w:themeColor="background2" w:themeShade="BF"/>
+          <w:sz w:val="31"/>
+          <w:szCs w:val="23"/>
+        </w:rPr>
+        <w:t>9.354143</w:t>
+      </w:r>
+    </w:p>
+    <w:p>
+      <w:pPr>
+        <w:pStyle w:val="Default"/>
+        <w:rPr>
+          <w:color w:val="auto"/>
+          <w:sz w:val="31"/>
+          <w:szCs w:val="23"/>
+        </w:rPr>
+      </w:pPr>
+      <w:r>
+        <w:rPr>
+          <w:sz w:val="31"/>
+          <w:szCs w:val="23"/>
+        </w:rPr>
+        <w:lastRenderedPageBreak/>
         <w:t>Smallest SD of 0 in ‘A’, largest SD of 15 in ‘C’. (B and D have SDs of about 12.25 and 9.35 respectively)</w:t>
       </w:r>
+      <w:bookmarkStart w:id="0" w:name="_GoBack"/>
+      <w:bookmarkEnd w:id="0"/>
     </w:p>
     <w:p>
       <w:pPr>
@@ -316,7 +675,6 @@
           <w:sz w:val="31"/>
           <w:szCs w:val="23"/>
         </w:rPr>
-        <w:lastRenderedPageBreak/>
         <w:t xml:space="preserve">B. all of the data values are the same </w:t>
       </w:r>
     </w:p>
@@ -382,14 +740,48 @@
           <w:sz w:val="31"/>
           <w:szCs w:val="23"/>
         </w:rPr>
-        <w:t>[Ans:]</w:t>
-      </w:r>
-      <w:r>
-        <w:rPr>
-          <w:sz w:val="31"/>
-          <w:szCs w:val="23"/>
-        </w:rPr>
-        <w:t xml:space="preserve"> B – all data values are the same when the standard deviation is 0</w:t>
+        <w:t>[</w:t>
+      </w:r>
+      <w:proofErr w:type="spellStart"/>
+      <w:r>
+        <w:rPr>
+          <w:b/>
+          <w:sz w:val="31"/>
+          <w:szCs w:val="23"/>
+        </w:rPr>
+        <w:t>Ans</w:t>
+      </w:r>
+      <w:proofErr w:type="spellEnd"/>
+      <w:r>
+        <w:rPr>
+          <w:b/>
+          <w:sz w:val="31"/>
+          <w:szCs w:val="23"/>
+        </w:rPr>
+        <w:t>:]</w:t>
+      </w:r>
+      <w:r>
+        <w:rPr>
+          <w:sz w:val="31"/>
+          <w:szCs w:val="23"/>
+        </w:rPr>
+        <w:t xml:space="preserve"> B – </w:t>
+      </w:r>
+      <w:proofErr w:type="gramStart"/>
+      <w:r>
+        <w:rPr>
+          <w:sz w:val="31"/>
+          <w:szCs w:val="23"/>
+        </w:rPr>
+        <w:t>all</w:t>
+      </w:r>
+      <w:proofErr w:type="gramEnd"/>
+      <w:r>
+        <w:rPr>
+          <w:sz w:val="31"/>
+          <w:szCs w:val="23"/>
+        </w:rPr>
+        <w:t xml:space="preserve"> data values are the same when the standard deviation is 0</w:t>
       </w:r>
     </w:p>
     <w:p>
@@ -499,7 +891,25 @@
           <w:sz w:val="31"/>
           <w:szCs w:val="23"/>
         </w:rPr>
-        <w:t>[Ans:]</w:t>
+        <w:t>[</w:t>
+      </w:r>
+      <w:proofErr w:type="spellStart"/>
+      <w:r>
+        <w:rPr>
+          <w:b/>
+          <w:sz w:val="31"/>
+          <w:szCs w:val="23"/>
+        </w:rPr>
+        <w:t>Ans</w:t>
+      </w:r>
+      <w:proofErr w:type="spellEnd"/>
+      <w:r>
+        <w:rPr>
+          <w:b/>
+          <w:sz w:val="31"/>
+          <w:szCs w:val="23"/>
+        </w:rPr>
+        <w:t>:]</w:t>
       </w:r>
       <w:r>
         <w:rPr>
@@ -642,7 +1052,26 @@
           <w:sz w:val="31"/>
           <w:szCs w:val="23"/>
         </w:rPr>
-        <w:t>[Ans:]</w:t>
+        <w:lastRenderedPageBreak/>
+        <w:t>[</w:t>
+      </w:r>
+      <w:proofErr w:type="spellStart"/>
+      <w:r>
+        <w:rPr>
+          <w:b/>
+          <w:sz w:val="31"/>
+          <w:szCs w:val="23"/>
+        </w:rPr>
+        <w:t>Ans</w:t>
+      </w:r>
+      <w:proofErr w:type="spellEnd"/>
+      <w:r>
+        <w:rPr>
+          <w:b/>
+          <w:sz w:val="31"/>
+          <w:szCs w:val="23"/>
+        </w:rPr>
+        <w:t>:]</w:t>
       </w:r>
       <w:r>
         <w:rPr>
@@ -659,8 +1088,6 @@
         </w:rPr>
         <w:t>A and C</w:t>
       </w:r>
-      <w:bookmarkStart w:id="0" w:name="_GoBack"/>
-      <w:bookmarkEnd w:id="0"/>
       <w:r>
         <w:rPr>
           <w:sz w:val="31"/>
@@ -716,360 +1143,550 @@
           <w:sz w:val="31"/>
           <w:szCs w:val="23"/>
         </w:rPr>
+        <w:t>I. The average mark on a test was 58.3 with a standard deviation of 6.7. The z</w:t>
+      </w:r>
+      <w:r>
+        <w:rPr>
+          <w:color w:val="auto"/>
+          <w:sz w:val="31"/>
+          <w:szCs w:val="23"/>
+        </w:rPr>
+        <w:t>-</w:t>
+      </w:r>
+      <w:r>
+        <w:rPr>
+          <w:color w:val="auto"/>
+          <w:sz w:val="31"/>
+          <w:szCs w:val="23"/>
+        </w:rPr>
+        <w:t xml:space="preserve">score of a particular mark was -1.3, what was the mark on test? </w:t>
+      </w:r>
+    </w:p>
+    <w:p>
+      <w:pPr>
+        <w:pStyle w:val="Default"/>
+        <w:rPr>
+          <w:color w:val="auto"/>
+          <w:sz w:val="31"/>
+          <w:szCs w:val="23"/>
+        </w:rPr>
+      </w:pPr>
+      <w:r>
+        <w:rPr>
+          <w:b/>
+          <w:sz w:val="31"/>
+          <w:szCs w:val="23"/>
+        </w:rPr>
+        <w:t>[</w:t>
+      </w:r>
+      <w:proofErr w:type="spellStart"/>
+      <w:r>
+        <w:rPr>
+          <w:b/>
+          <w:sz w:val="31"/>
+          <w:szCs w:val="23"/>
+        </w:rPr>
+        <w:t>Ans</w:t>
+      </w:r>
+      <w:proofErr w:type="spellEnd"/>
+      <w:r>
+        <w:rPr>
+          <w:b/>
+          <w:sz w:val="31"/>
+          <w:szCs w:val="23"/>
+        </w:rPr>
+        <w:t>:]</w:t>
+      </w:r>
+      <w:r>
+        <w:rPr>
+          <w:b/>
+          <w:sz w:val="31"/>
+          <w:szCs w:val="23"/>
+        </w:rPr>
+        <w:t xml:space="preserve"> </w:t>
+      </w:r>
+      <w:r>
+        <w:rPr>
+          <w:sz w:val="31"/>
+          <w:szCs w:val="23"/>
+        </w:rPr>
+        <w:t>(x – 58.3)/6.7 = -1.3. So, x = 58.3 – (1.3*6.7) = 49.59</w:t>
+      </w:r>
+    </w:p>
+    <w:p>
+      <w:pPr>
+        <w:pStyle w:val="Default"/>
+        <w:rPr>
+          <w:color w:val="auto"/>
+          <w:sz w:val="31"/>
+          <w:szCs w:val="23"/>
+        </w:rPr>
+      </w:pPr>
+    </w:p>
+    <w:p>
+      <w:pPr>
+        <w:pStyle w:val="Default"/>
+        <w:rPr>
+          <w:color w:val="auto"/>
+          <w:sz w:val="31"/>
+          <w:szCs w:val="23"/>
+        </w:rPr>
+      </w:pPr>
+      <w:r>
+        <w:rPr>
+          <w:color w:val="auto"/>
+          <w:sz w:val="31"/>
+          <w:szCs w:val="23"/>
+        </w:rPr>
+        <w:t xml:space="preserve">II. A teacher marks some exams and finds the mean is 54% and the standard deviation is 8%. The teacher then adjusts the marks by raising the mean to 60% and raising the standard deviation to 9%. The z-scores are kept constant. If the student scored 76% initially, what would be their new mark be? </w:t>
+      </w:r>
+    </w:p>
+    <w:p>
+      <w:pPr>
+        <w:pStyle w:val="Default"/>
+        <w:rPr>
+          <w:color w:val="auto"/>
+          <w:sz w:val="31"/>
+          <w:szCs w:val="23"/>
+        </w:rPr>
+      </w:pPr>
+      <w:r>
+        <w:rPr>
+          <w:b/>
+          <w:sz w:val="31"/>
+          <w:szCs w:val="23"/>
+        </w:rPr>
+        <w:t>[</w:t>
+      </w:r>
+      <w:proofErr w:type="spellStart"/>
+      <w:r>
+        <w:rPr>
+          <w:b/>
+          <w:sz w:val="31"/>
+          <w:szCs w:val="23"/>
+        </w:rPr>
+        <w:t>Ans</w:t>
+      </w:r>
+      <w:proofErr w:type="spellEnd"/>
+      <w:r>
+        <w:rPr>
+          <w:b/>
+          <w:sz w:val="31"/>
+          <w:szCs w:val="23"/>
+        </w:rPr>
+        <w:t>:]</w:t>
+      </w:r>
+      <w:r>
+        <w:rPr>
+          <w:b/>
+          <w:sz w:val="31"/>
+          <w:szCs w:val="23"/>
+        </w:rPr>
+        <w:t xml:space="preserve"> </w:t>
+      </w:r>
+      <w:r>
+        <w:rPr>
+          <w:sz w:val="31"/>
+          <w:szCs w:val="23"/>
+        </w:rPr>
+        <w:t>When the z-scores are kept constant, the mean and the std. deviation get increased by the same percentage. Here, both are increased by a factor of 60/54 = 10/9. (Note that 8 *10/9 = 8.888 ~ 9). So, the student’s new score = 76*10/9 = 84.44%</w:t>
+      </w:r>
+    </w:p>
+    <w:p>
+      <w:pPr>
+        <w:pStyle w:val="Default"/>
+        <w:rPr>
+          <w:b/>
+          <w:bCs/>
+          <w:color w:val="auto"/>
+          <w:sz w:val="31"/>
+          <w:szCs w:val="23"/>
+        </w:rPr>
+      </w:pPr>
+    </w:p>
+    <w:p>
+      <w:pPr>
+        <w:pStyle w:val="Default"/>
+        <w:rPr>
+          <w:color w:val="auto"/>
+          <w:sz w:val="31"/>
+          <w:szCs w:val="23"/>
+        </w:rPr>
+      </w:pPr>
+      <w:r>
+        <w:rPr>
+          <w:b/>
+          <w:bCs/>
+          <w:color w:val="auto"/>
+          <w:sz w:val="31"/>
+          <w:szCs w:val="23"/>
+        </w:rPr>
+        <w:t xml:space="preserve">Problem 3: Comparing among distributions </w:t>
+      </w:r>
+    </w:p>
+    <w:p>
+      <w:pPr>
+        <w:pStyle w:val="Default"/>
+        <w:rPr>
+          <w:color w:val="auto"/>
+          <w:sz w:val="31"/>
+          <w:szCs w:val="23"/>
+        </w:rPr>
+      </w:pPr>
+      <w:r>
+        <w:rPr>
+          <w:color w:val="auto"/>
+          <w:sz w:val="31"/>
+          <w:szCs w:val="23"/>
+        </w:rPr>
+        <w:t>Paul got a mark of 75 on a math test with a mean of 61 and a standard deviation of 12. He got 72 on a chemistry exam with mean 63 and standard deviation 7. If the marks on both tests were normally distributed, on which test did he d</w:t>
+      </w:r>
+      <w:r>
+        <w:rPr>
+          <w:color w:val="auto"/>
+          <w:sz w:val="31"/>
+          <w:szCs w:val="23"/>
+        </w:rPr>
+        <w:t>o better relative to the class?</w:t>
+      </w:r>
+    </w:p>
+    <w:p>
+      <w:pPr>
+        <w:pStyle w:val="Default"/>
+        <w:rPr>
+          <w:sz w:val="31"/>
+          <w:szCs w:val="23"/>
+        </w:rPr>
+      </w:pPr>
+      <w:r>
+        <w:rPr>
+          <w:b/>
+          <w:sz w:val="31"/>
+          <w:szCs w:val="23"/>
+        </w:rPr>
+        <w:t>[</w:t>
+      </w:r>
+      <w:proofErr w:type="spellStart"/>
+      <w:r>
+        <w:rPr>
+          <w:b/>
+          <w:sz w:val="31"/>
+          <w:szCs w:val="23"/>
+        </w:rPr>
+        <w:t>Ans</w:t>
+      </w:r>
+      <w:proofErr w:type="spellEnd"/>
+      <w:r>
+        <w:rPr>
+          <w:b/>
+          <w:sz w:val="31"/>
+          <w:szCs w:val="23"/>
+        </w:rPr>
+        <w:t>:]</w:t>
+      </w:r>
+      <w:r>
+        <w:rPr>
+          <w:b/>
+          <w:sz w:val="31"/>
+          <w:szCs w:val="23"/>
+        </w:rPr>
+        <w:t xml:space="preserve"> </w:t>
+      </w:r>
+      <w:r>
+        <w:rPr>
+          <w:sz w:val="31"/>
+          <w:szCs w:val="23"/>
+        </w:rPr>
+        <w:t>Math z-score = (75-61)/12 = 7/6 = 1.1666</w:t>
+      </w:r>
+    </w:p>
+    <w:p>
+      <w:pPr>
+        <w:pStyle w:val="Default"/>
+        <w:rPr>
+          <w:sz w:val="31"/>
+          <w:szCs w:val="23"/>
+        </w:rPr>
+      </w:pPr>
+      <w:r>
+        <w:rPr>
+          <w:sz w:val="31"/>
+          <w:szCs w:val="23"/>
+        </w:rPr>
+        <w:t>Chemistry z-score = (72-63)/7 = 9/7 = 1.2857</w:t>
+      </w:r>
+    </w:p>
+    <w:p>
+      <w:pPr>
+        <w:pStyle w:val="Default"/>
+        <w:rPr>
+          <w:color w:val="auto"/>
+          <w:sz w:val="31"/>
+          <w:szCs w:val="23"/>
+        </w:rPr>
+      </w:pPr>
+      <w:r>
+        <w:rPr>
+          <w:sz w:val="31"/>
+          <w:szCs w:val="23"/>
+        </w:rPr>
+        <w:t>So, Paul’s chemistry score was better.</w:t>
+      </w:r>
+    </w:p>
+    <w:p>
+      <w:pPr>
+        <w:pStyle w:val="Default"/>
+        <w:rPr>
+          <w:b/>
+          <w:bCs/>
+          <w:color w:val="auto"/>
+          <w:sz w:val="31"/>
+          <w:szCs w:val="23"/>
+        </w:rPr>
+      </w:pPr>
+    </w:p>
+    <w:p>
+      <w:pPr>
+        <w:pStyle w:val="Default"/>
+        <w:rPr>
+          <w:color w:val="auto"/>
+          <w:sz w:val="31"/>
+          <w:szCs w:val="23"/>
+        </w:rPr>
+      </w:pPr>
+      <w:r>
+        <w:rPr>
+          <w:b/>
+          <w:bCs/>
+          <w:color w:val="auto"/>
+          <w:sz w:val="31"/>
+          <w:szCs w:val="23"/>
+        </w:rPr>
+        <w:t xml:space="preserve">Problem 4: Normality Test </w:t>
+      </w:r>
+    </w:p>
+    <w:p>
+      <w:pPr>
+        <w:pStyle w:val="Default"/>
+        <w:rPr>
+          <w:color w:val="auto"/>
+          <w:sz w:val="31"/>
+          <w:szCs w:val="23"/>
+        </w:rPr>
+      </w:pPr>
+      <w:r>
+        <w:rPr>
+          <w:color w:val="auto"/>
+          <w:sz w:val="31"/>
+          <w:szCs w:val="23"/>
+        </w:rPr>
+        <w:t>Load data “income.csv” available under datasets</w:t>
+      </w:r>
+      <w:r>
+        <w:rPr>
+          <w:color w:val="auto"/>
+          <w:sz w:val="31"/>
+          <w:szCs w:val="23"/>
+        </w:rPr>
+        <w:t xml:space="preserve"> </w:t>
+      </w:r>
+      <w:r>
+        <w:rPr>
+          <w:color w:val="auto"/>
+          <w:sz w:val="31"/>
+          <w:szCs w:val="23"/>
+        </w:rPr>
+        <w:t>(</w:t>
+      </w:r>
+      <w:proofErr w:type="spellStart"/>
+      <w:r>
+        <w:rPr>
+          <w:color w:val="auto"/>
+          <w:sz w:val="31"/>
+          <w:szCs w:val="23"/>
+        </w:rPr>
+        <w:t>github</w:t>
+      </w:r>
+      <w:proofErr w:type="spellEnd"/>
+      <w:r>
+        <w:rPr>
+          <w:color w:val="auto"/>
+          <w:sz w:val="31"/>
+          <w:szCs w:val="23"/>
+        </w:rPr>
+        <w:t xml:space="preserve"> of </w:t>
+      </w:r>
+      <w:proofErr w:type="spellStart"/>
+      <w:r>
+        <w:rPr>
+          <w:color w:val="auto"/>
+          <w:sz w:val="31"/>
+          <w:szCs w:val="23"/>
+        </w:rPr>
+        <w:t>algorithmica</w:t>
+      </w:r>
+      <w:proofErr w:type="spellEnd"/>
+      <w:r>
+        <w:rPr>
+          <w:color w:val="auto"/>
+          <w:sz w:val="31"/>
+          <w:szCs w:val="23"/>
+        </w:rPr>
+        <w:t xml:space="preserve">) branch into R data frame. Do the following things: </w:t>
+      </w:r>
+    </w:p>
+    <w:p>
+      <w:pPr>
+        <w:pStyle w:val="Default"/>
+        <w:rPr>
+          <w:color w:val="auto"/>
+          <w:sz w:val="31"/>
+          <w:szCs w:val="23"/>
+        </w:rPr>
+      </w:pPr>
+      <w:r>
+        <w:rPr>
+          <w:color w:val="auto"/>
+          <w:sz w:val="31"/>
+          <w:szCs w:val="23"/>
+        </w:rPr>
+        <w:t>a) Obtain descriptive statistics for “income”, “</w:t>
+      </w:r>
+      <w:proofErr w:type="spellStart"/>
+      <w:r>
+        <w:rPr>
+          <w:color w:val="auto"/>
+          <w:sz w:val="31"/>
+          <w:szCs w:val="23"/>
+        </w:rPr>
+        <w:t>edu</w:t>
+      </w:r>
+      <w:proofErr w:type="spellEnd"/>
+      <w:r>
+        <w:rPr>
+          <w:color w:val="auto"/>
+          <w:sz w:val="31"/>
+          <w:szCs w:val="23"/>
+        </w:rPr>
+        <w:t xml:space="preserve">”, and “expr”. The statistics should include number of observations, min, max, mean, median, </w:t>
+      </w:r>
+      <w:proofErr w:type="spellStart"/>
+      <w:r>
+        <w:rPr>
+          <w:color w:val="auto"/>
+          <w:sz w:val="31"/>
+          <w:szCs w:val="23"/>
+        </w:rPr>
+        <w:t>std</w:t>
+      </w:r>
+      <w:proofErr w:type="spellEnd"/>
+      <w:r>
+        <w:rPr>
+          <w:color w:val="auto"/>
+          <w:sz w:val="31"/>
+          <w:szCs w:val="23"/>
+        </w:rPr>
+        <w:t xml:space="preserve">, </w:t>
+      </w:r>
+      <w:proofErr w:type="spellStart"/>
+      <w:r>
+        <w:rPr>
+          <w:color w:val="auto"/>
+          <w:sz w:val="31"/>
+          <w:szCs w:val="23"/>
+        </w:rPr>
+        <w:t>skewness</w:t>
+      </w:r>
+      <w:proofErr w:type="spellEnd"/>
+      <w:r>
+        <w:rPr>
+          <w:color w:val="auto"/>
+          <w:sz w:val="31"/>
+          <w:szCs w:val="23"/>
+        </w:rPr>
+        <w:t xml:space="preserve">, kurtosis, </w:t>
+      </w:r>
+      <w:proofErr w:type="spellStart"/>
+      <w:proofErr w:type="gramStart"/>
+      <w:r>
+        <w:rPr>
+          <w:color w:val="auto"/>
+          <w:sz w:val="31"/>
+          <w:szCs w:val="23"/>
+        </w:rPr>
+        <w:t>quantile</w:t>
+      </w:r>
+      <w:proofErr w:type="spellEnd"/>
+      <w:r>
+        <w:rPr>
+          <w:color w:val="auto"/>
+          <w:sz w:val="31"/>
+          <w:szCs w:val="23"/>
+        </w:rPr>
+        <w:t>(</w:t>
+      </w:r>
+      <w:proofErr w:type="gramEnd"/>
+      <w:r>
+        <w:rPr>
+          <w:color w:val="auto"/>
+          <w:sz w:val="31"/>
+          <w:szCs w:val="23"/>
+        </w:rPr>
+        <w:t xml:space="preserve">0.25), </w:t>
+      </w:r>
+      <w:proofErr w:type="spellStart"/>
+      <w:r>
+        <w:rPr>
+          <w:color w:val="auto"/>
+          <w:sz w:val="31"/>
+          <w:szCs w:val="23"/>
+        </w:rPr>
+        <w:t>quantile</w:t>
+      </w:r>
+      <w:proofErr w:type="spellEnd"/>
+      <w:r>
+        <w:rPr>
+          <w:color w:val="auto"/>
+          <w:sz w:val="31"/>
+          <w:szCs w:val="23"/>
+        </w:rPr>
+        <w:t xml:space="preserve">(0.75). </w:t>
+      </w:r>
+    </w:p>
+    <w:p>
+      <w:pPr>
+        <w:pStyle w:val="Default"/>
+        <w:rPr>
+          <w:color w:val="auto"/>
+          <w:sz w:val="31"/>
+          <w:szCs w:val="23"/>
+        </w:rPr>
+      </w:pPr>
+      <w:r>
+        <w:rPr>
+          <w:color w:val="auto"/>
+          <w:sz w:val="31"/>
+          <w:szCs w:val="23"/>
+        </w:rPr>
+        <w:t xml:space="preserve">b) Does income, education and expr of all people follows normal distribution individually? </w:t>
+      </w:r>
+    </w:p>
+    <w:p>
+      <w:pPr>
+        <w:pStyle w:val="Default"/>
+        <w:rPr>
+          <w:color w:val="auto"/>
+          <w:sz w:val="31"/>
+          <w:szCs w:val="23"/>
+        </w:rPr>
+      </w:pPr>
+      <w:r>
+        <w:rPr>
+          <w:color w:val="auto"/>
+          <w:sz w:val="31"/>
+          <w:szCs w:val="23"/>
+        </w:rPr>
         <w:lastRenderedPageBreak/>
-        <w:t>I. The average mark on a test was 58.3 with a standard deviation of 6.7. The z</w:t>
-      </w:r>
-      <w:r>
-        <w:rPr>
-          <w:color w:val="auto"/>
-          <w:sz w:val="31"/>
-          <w:szCs w:val="23"/>
-        </w:rPr>
-        <w:t>-</w:t>
-      </w:r>
-      <w:r>
-        <w:rPr>
-          <w:color w:val="auto"/>
-          <w:sz w:val="31"/>
-          <w:szCs w:val="23"/>
-        </w:rPr>
-        <w:t xml:space="preserve">score of a particular mark was -1.3, what was the mark on test? </w:t>
-      </w:r>
-    </w:p>
-    <w:p>
-      <w:pPr>
-        <w:pStyle w:val="Default"/>
-        <w:rPr>
-          <w:color w:val="auto"/>
-          <w:sz w:val="31"/>
-          <w:szCs w:val="23"/>
-        </w:rPr>
-      </w:pPr>
-      <w:r>
-        <w:rPr>
-          <w:b/>
-          <w:sz w:val="31"/>
-          <w:szCs w:val="23"/>
-        </w:rPr>
-        <w:t>[Ans:]</w:t>
-      </w:r>
-      <w:r>
-        <w:rPr>
-          <w:b/>
-          <w:sz w:val="31"/>
-          <w:szCs w:val="23"/>
-        </w:rPr>
-        <w:t xml:space="preserve"> </w:t>
-      </w:r>
-      <w:r>
-        <w:rPr>
-          <w:sz w:val="31"/>
-          <w:szCs w:val="23"/>
-        </w:rPr>
-        <w:t>(x – 58.3)/6.7 = -1.3. So, x = 58.3 – (1.3*6.7) = 49.59</w:t>
-      </w:r>
-    </w:p>
-    <w:p>
-      <w:pPr>
-        <w:pStyle w:val="Default"/>
-        <w:rPr>
-          <w:color w:val="auto"/>
-          <w:sz w:val="31"/>
-          <w:szCs w:val="23"/>
-        </w:rPr>
-      </w:pPr>
-    </w:p>
-    <w:p>
-      <w:pPr>
-        <w:pStyle w:val="Default"/>
-        <w:rPr>
-          <w:color w:val="auto"/>
-          <w:sz w:val="31"/>
-          <w:szCs w:val="23"/>
-        </w:rPr>
-      </w:pPr>
-      <w:r>
-        <w:rPr>
-          <w:color w:val="auto"/>
-          <w:sz w:val="31"/>
-          <w:szCs w:val="23"/>
-        </w:rPr>
-        <w:t xml:space="preserve">II. A teacher marks some exams and finds the mean is 54% and the standard deviation is 8%. The teacher then adjusts the marks by raising the mean to 60% and raising the standard deviation to 9%. The z-scores are kept constant. If the student scored 76% initially, what would be their new mark be? </w:t>
-      </w:r>
-    </w:p>
-    <w:p>
-      <w:pPr>
-        <w:pStyle w:val="Default"/>
-        <w:rPr>
-          <w:color w:val="auto"/>
-          <w:sz w:val="31"/>
-          <w:szCs w:val="23"/>
-        </w:rPr>
-      </w:pPr>
-      <w:r>
-        <w:rPr>
-          <w:b/>
-          <w:sz w:val="31"/>
-          <w:szCs w:val="23"/>
-        </w:rPr>
-        <w:t>[Ans:]</w:t>
-      </w:r>
-      <w:r>
-        <w:rPr>
-          <w:b/>
-          <w:sz w:val="31"/>
-          <w:szCs w:val="23"/>
-        </w:rPr>
-        <w:t xml:space="preserve"> </w:t>
-      </w:r>
-      <w:r>
-        <w:rPr>
-          <w:sz w:val="31"/>
-          <w:szCs w:val="23"/>
-        </w:rPr>
-        <w:t>When the z-scores are kept constant, the mean and the std. deviation get increased by the same percentage. Here, both are increased by a factor of 60/54 = 10/9. (Note that 8 *10/9 = 8.888 ~ 9). So, the student’s new score = 76*10/9 = 84.44%</w:t>
-      </w:r>
-    </w:p>
-    <w:p>
-      <w:pPr>
-        <w:pStyle w:val="Default"/>
-        <w:rPr>
-          <w:b/>
-          <w:bCs/>
-          <w:color w:val="auto"/>
-          <w:sz w:val="31"/>
-          <w:szCs w:val="23"/>
-        </w:rPr>
-      </w:pPr>
-    </w:p>
-    <w:p>
-      <w:pPr>
-        <w:pStyle w:val="Default"/>
-        <w:rPr>
-          <w:color w:val="auto"/>
-          <w:sz w:val="31"/>
-          <w:szCs w:val="23"/>
-        </w:rPr>
-      </w:pPr>
-      <w:r>
-        <w:rPr>
-          <w:b/>
-          <w:bCs/>
-          <w:color w:val="auto"/>
-          <w:sz w:val="31"/>
-          <w:szCs w:val="23"/>
-        </w:rPr>
-        <w:t xml:space="preserve">Problem 3: Comparing among distributions </w:t>
-      </w:r>
-    </w:p>
-    <w:p>
-      <w:pPr>
-        <w:pStyle w:val="Default"/>
-        <w:rPr>
-          <w:color w:val="auto"/>
-          <w:sz w:val="31"/>
-          <w:szCs w:val="23"/>
-        </w:rPr>
-      </w:pPr>
-      <w:r>
-        <w:rPr>
-          <w:color w:val="auto"/>
-          <w:sz w:val="31"/>
-          <w:szCs w:val="23"/>
-        </w:rPr>
-        <w:t>Paul got a mark of 75 on a math test with a mean of 61 and a standard deviation of 12. He got 72 on a chemistry exam with mean 63 and standard deviation 7. If the marks on both tests were normally distributed, on which test did he d</w:t>
-      </w:r>
-      <w:r>
-        <w:rPr>
-          <w:color w:val="auto"/>
-          <w:sz w:val="31"/>
-          <w:szCs w:val="23"/>
-        </w:rPr>
-        <w:t>o better relative to the class?</w:t>
-      </w:r>
-    </w:p>
-    <w:p>
-      <w:pPr>
-        <w:pStyle w:val="Default"/>
-        <w:rPr>
-          <w:sz w:val="31"/>
-          <w:szCs w:val="23"/>
-        </w:rPr>
-      </w:pPr>
-      <w:r>
-        <w:rPr>
-          <w:b/>
-          <w:sz w:val="31"/>
-          <w:szCs w:val="23"/>
-        </w:rPr>
-        <w:t>[Ans:]</w:t>
-      </w:r>
-      <w:r>
-        <w:rPr>
-          <w:b/>
-          <w:sz w:val="31"/>
-          <w:szCs w:val="23"/>
-        </w:rPr>
-        <w:t xml:space="preserve"> </w:t>
-      </w:r>
-      <w:r>
-        <w:rPr>
-          <w:sz w:val="31"/>
-          <w:szCs w:val="23"/>
-        </w:rPr>
-        <w:t>Math z-score = (75-61)/12 = 7/6 = 1.1666</w:t>
-      </w:r>
-    </w:p>
-    <w:p>
-      <w:pPr>
-        <w:pStyle w:val="Default"/>
-        <w:rPr>
-          <w:sz w:val="31"/>
-          <w:szCs w:val="23"/>
-        </w:rPr>
-      </w:pPr>
-      <w:r>
-        <w:rPr>
-          <w:sz w:val="31"/>
-          <w:szCs w:val="23"/>
-        </w:rPr>
-        <w:t>Chemistry z-score = (72-63)/7 = 9/7 = 1.2857</w:t>
-      </w:r>
-    </w:p>
-    <w:p>
-      <w:pPr>
-        <w:pStyle w:val="Default"/>
-        <w:rPr>
-          <w:color w:val="auto"/>
-          <w:sz w:val="31"/>
-          <w:szCs w:val="23"/>
-        </w:rPr>
-      </w:pPr>
-      <w:r>
-        <w:rPr>
-          <w:sz w:val="31"/>
-          <w:szCs w:val="23"/>
-        </w:rPr>
-        <w:t>So, Paul’s chemistry score was better.</w:t>
-      </w:r>
-    </w:p>
-    <w:p>
-      <w:pPr>
-        <w:pStyle w:val="Default"/>
-        <w:rPr>
-          <w:b/>
-          <w:bCs/>
-          <w:color w:val="auto"/>
-          <w:sz w:val="31"/>
-          <w:szCs w:val="23"/>
-        </w:rPr>
-      </w:pPr>
-    </w:p>
-    <w:p>
-      <w:pPr>
-        <w:pStyle w:val="Default"/>
-        <w:rPr>
-          <w:color w:val="auto"/>
-          <w:sz w:val="31"/>
-          <w:szCs w:val="23"/>
-        </w:rPr>
-      </w:pPr>
-      <w:r>
-        <w:rPr>
-          <w:b/>
-          <w:bCs/>
-          <w:color w:val="auto"/>
-          <w:sz w:val="31"/>
-          <w:szCs w:val="23"/>
-        </w:rPr>
-        <w:t xml:space="preserve">Problem 4: Normality Test </w:t>
-      </w:r>
-    </w:p>
-    <w:p>
-      <w:pPr>
-        <w:pStyle w:val="Default"/>
-        <w:rPr>
-          <w:color w:val="auto"/>
-          <w:sz w:val="31"/>
-          <w:szCs w:val="23"/>
-        </w:rPr>
-      </w:pPr>
-      <w:r>
-        <w:rPr>
-          <w:color w:val="auto"/>
-          <w:sz w:val="31"/>
-          <w:szCs w:val="23"/>
-        </w:rPr>
-        <w:t>Load data “income.csv” available under datasets</w:t>
-      </w:r>
-      <w:r>
-        <w:rPr>
-          <w:color w:val="auto"/>
-          <w:sz w:val="31"/>
-          <w:szCs w:val="23"/>
-        </w:rPr>
-        <w:t xml:space="preserve"> </w:t>
-      </w:r>
-      <w:r>
-        <w:rPr>
-          <w:color w:val="auto"/>
-          <w:sz w:val="31"/>
-          <w:szCs w:val="23"/>
-        </w:rPr>
-        <w:t xml:space="preserve">(github of algorithmica) branch into R data frame. Do the following things: </w:t>
-      </w:r>
-    </w:p>
-    <w:p>
-      <w:pPr>
-        <w:pStyle w:val="Default"/>
-        <w:rPr>
-          <w:color w:val="auto"/>
-          <w:sz w:val="31"/>
-          <w:szCs w:val="23"/>
-        </w:rPr>
-      </w:pPr>
-      <w:r>
-        <w:rPr>
-          <w:color w:val="auto"/>
-          <w:sz w:val="31"/>
-          <w:szCs w:val="23"/>
-        </w:rPr>
-        <w:t xml:space="preserve">a) Obtain descriptive statistics for “income”, “edu”, and “expr”. The statistics should include number of observations, min, max, mean, median, std, skewness, kurtosis, quantile(0.25), quantile(0.75). </w:t>
-      </w:r>
-    </w:p>
-    <w:p>
-      <w:pPr>
-        <w:pStyle w:val="Default"/>
-        <w:rPr>
-          <w:color w:val="auto"/>
-          <w:sz w:val="31"/>
-          <w:szCs w:val="23"/>
-        </w:rPr>
-      </w:pPr>
-      <w:r>
-        <w:rPr>
-          <w:color w:val="auto"/>
-          <w:sz w:val="31"/>
-          <w:szCs w:val="23"/>
-        </w:rPr>
-        <w:t xml:space="preserve">b) Does income, education and expr of all people follows normal distribution individually? </w:t>
-      </w:r>
-    </w:p>
-    <w:p>
-      <w:pPr>
-        <w:pStyle w:val="Default"/>
-        <w:rPr>
-          <w:color w:val="auto"/>
-          <w:sz w:val="31"/>
-          <w:szCs w:val="23"/>
-        </w:rPr>
-      </w:pPr>
-      <w:r>
-        <w:rPr>
-          <w:color w:val="auto"/>
-          <w:sz w:val="31"/>
-          <w:szCs w:val="23"/>
-        </w:rPr>
         <w:t xml:space="preserve">c) Does income, education and expr of male people follows normal distribution individually? </w:t>
       </w:r>
     </w:p>

</xml_diff>